<commit_message>
commit cuoi cung :D
</commit_message>
<xml_diff>
--- a/Nhom3_Bao_cao_Website_ban_hang_dien_tu.docx
+++ b/Nhom3_Bao_cao_Website_ban_hang_dien_tu.docx
@@ -231,6 +231,17 @@
           <w:szCs w:val="72"/>
         </w:rPr>
         <w:t>Xây dựng website bán hàng</w:t>
+      </w:r>
+      <w:r>
+        <w:rPr>
+          <w:rFonts w:ascii="Times New Roman" w:hAnsi="Times New Roman" w:cs="Times New Roman"/>
+          <w:b/>
+          <w:bCs/>
+          <w:w w:val="80"/>
+          <w:sz w:val="72"/>
+          <w:szCs w:val="72"/>
+        </w:rPr>
+        <w:t xml:space="preserve"> điện tử</w:t>
       </w:r>
     </w:p>
     <w:p>
@@ -19668,6 +19679,7 @@
     <w:rsid w:val="005C2C0E"/>
     <w:rsid w:val="00631A40"/>
     <w:rsid w:val="00802FC1"/>
+    <w:rsid w:val="00D16628"/>
     <w:rsid w:val="00D71036"/>
     <w:rsid w:val="00E4685E"/>
     <w:rsid w:val="00F666CF"/>

</xml_diff>